<commit_message>
Definizione di altri file/librearie. creazione librearia lista_attivita.h, lis.h, e utils.h
il make file compila
</commit_message>
<xml_diff>
--- a/Documentazione Progetto PSD.docx
+++ b/Documentazione Progetto PSD.docx
@@ -1017,6 +1017,7 @@
               <w:kern w:val="2"/>
               <w:sz w:val="24"/>
               <w:szCs w:val="24"/>
+              <w:lang w:val="it-IT" w:eastAsia="it-IT"/>
               <w14:ligatures w14:val="standardContextual"/>
             </w:rPr>
           </w:pPr>
@@ -1038,7 +1039,7 @@
             </w:rPr>
             <w:fldChar w:fldCharType="separate"/>
           </w:r>
-          <w:hyperlink w:anchor="_Toc199461483" w:history="1">
+          <w:hyperlink w:anchor="_Toc199510845" w:history="1">
             <w:r>
               <w:rPr>
                 <w:rStyle w:val="Collegamentoipertestuale"/>
@@ -1054,6 +1055,7 @@
                 <w:kern w:val="2"/>
                 <w:sz w:val="24"/>
                 <w:szCs w:val="24"/>
+                <w:lang w:val="it-IT" w:eastAsia="it-IT"/>
                 <w14:ligatures w14:val="standardContextual"/>
               </w:rPr>
               <w:tab/>
@@ -1086,7 +1088,7 @@
                 <w:noProof/>
                 <w:webHidden/>
               </w:rPr>
-              <w:instrText xml:space="preserve"> PAGEREF _Toc199461483 \h </w:instrText>
+              <w:instrText xml:space="preserve"> PAGEREF _Toc199510845 \h </w:instrText>
             </w:r>
             <w:r>
               <w:rPr>
@@ -1125,10 +1127,11 @@
               <w:kern w:val="2"/>
               <w:sz w:val="24"/>
               <w:szCs w:val="24"/>
+              <w:lang w:val="it-IT" w:eastAsia="it-IT"/>
               <w14:ligatures w14:val="standardContextual"/>
             </w:rPr>
           </w:pPr>
-          <w:hyperlink w:anchor="_Toc199461484" w:history="1">
+          <w:hyperlink w:anchor="_Toc199510846" w:history="1">
             <w:r>
               <w:rPr>
                 <w:rStyle w:val="Collegamentoipertestuale"/>
@@ -1144,6 +1147,7 @@
                 <w:kern w:val="2"/>
                 <w:sz w:val="24"/>
                 <w:szCs w:val="24"/>
+                <w:lang w:val="it-IT" w:eastAsia="it-IT"/>
                 <w14:ligatures w14:val="standardContextual"/>
               </w:rPr>
               <w:tab/>
@@ -1176,7 +1180,7 @@
                 <w:noProof/>
                 <w:webHidden/>
               </w:rPr>
-              <w:instrText xml:space="preserve"> PAGEREF _Toc199461484 \h </w:instrText>
+              <w:instrText xml:space="preserve"> PAGEREF _Toc199510846 \h </w:instrText>
             </w:r>
             <w:r>
               <w:rPr>
@@ -1219,10 +1223,11 @@
               <w:kern w:val="2"/>
               <w:sz w:val="24"/>
               <w:szCs w:val="24"/>
+              <w:lang w:val="it-IT" w:eastAsia="it-IT"/>
               <w14:ligatures w14:val="standardContextual"/>
             </w:rPr>
           </w:pPr>
-          <w:hyperlink w:anchor="_Toc199461485" w:history="1">
+          <w:hyperlink w:anchor="_Toc199510847" w:history="1">
             <w:r>
               <w:rPr>
                 <w:rStyle w:val="Collegamentoipertestuale"/>
@@ -1238,6 +1243,7 @@
                 <w:kern w:val="2"/>
                 <w:sz w:val="24"/>
                 <w:szCs w:val="24"/>
+                <w:lang w:val="it-IT" w:eastAsia="it-IT"/>
                 <w14:ligatures w14:val="standardContextual"/>
               </w:rPr>
               <w:tab/>
@@ -1270,7 +1276,7 @@
                 <w:noProof/>
                 <w:webHidden/>
               </w:rPr>
-              <w:instrText xml:space="preserve"> PAGEREF _Toc199461485 \h </w:instrText>
+              <w:instrText xml:space="preserve"> PAGEREF _Toc199510847 \h </w:instrText>
             </w:r>
             <w:r>
               <w:rPr>
@@ -1313,10 +1319,11 @@
               <w:kern w:val="2"/>
               <w:sz w:val="24"/>
               <w:szCs w:val="24"/>
+              <w:lang w:val="it-IT" w:eastAsia="it-IT"/>
               <w14:ligatures w14:val="standardContextual"/>
             </w:rPr>
           </w:pPr>
-          <w:hyperlink w:anchor="_Toc199461486" w:history="1">
+          <w:hyperlink w:anchor="_Toc199510848" w:history="1">
             <w:r>
               <w:rPr>
                 <w:rStyle w:val="Collegamentoipertestuale"/>
@@ -1332,6 +1339,7 @@
                 <w:kern w:val="2"/>
                 <w:sz w:val="24"/>
                 <w:szCs w:val="24"/>
+                <w:lang w:val="it-IT" w:eastAsia="it-IT"/>
                 <w14:ligatures w14:val="standardContextual"/>
               </w:rPr>
               <w:tab/>
@@ -1364,7 +1372,7 @@
                 <w:noProof/>
                 <w:webHidden/>
               </w:rPr>
-              <w:instrText xml:space="preserve"> PAGEREF _Toc199461486 \h </w:instrText>
+              <w:instrText xml:space="preserve"> PAGEREF _Toc199510848 \h </w:instrText>
             </w:r>
             <w:r>
               <w:rPr>
@@ -1403,10 +1411,11 @@
               <w:kern w:val="2"/>
               <w:sz w:val="24"/>
               <w:szCs w:val="24"/>
+              <w:lang w:val="it-IT" w:eastAsia="it-IT"/>
               <w14:ligatures w14:val="standardContextual"/>
             </w:rPr>
           </w:pPr>
-          <w:hyperlink w:anchor="_Toc199461487" w:history="1">
+          <w:hyperlink w:anchor="_Toc199510849" w:history="1">
             <w:r>
               <w:rPr>
                 <w:rStyle w:val="Collegamentoipertestuale"/>
@@ -1422,6 +1431,7 @@
                 <w:kern w:val="2"/>
                 <w:sz w:val="24"/>
                 <w:szCs w:val="24"/>
+                <w:lang w:val="it-IT" w:eastAsia="it-IT"/>
                 <w14:ligatures w14:val="standardContextual"/>
               </w:rPr>
               <w:tab/>
@@ -1454,7 +1464,7 @@
                 <w:noProof/>
                 <w:webHidden/>
               </w:rPr>
-              <w:instrText xml:space="preserve"> PAGEREF _Toc199461487 \h </w:instrText>
+              <w:instrText xml:space="preserve"> PAGEREF _Toc199510849 \h </w:instrText>
             </w:r>
             <w:r>
               <w:rPr>
@@ -1497,10 +1507,11 @@
               <w:kern w:val="2"/>
               <w:sz w:val="24"/>
               <w:szCs w:val="24"/>
+              <w:lang w:val="it-IT" w:eastAsia="it-IT"/>
               <w14:ligatures w14:val="standardContextual"/>
             </w:rPr>
           </w:pPr>
-          <w:hyperlink w:anchor="_Toc199461488" w:history="1">
+          <w:hyperlink w:anchor="_Toc199510850" w:history="1">
             <w:r>
               <w:rPr>
                 <w:rStyle w:val="Collegamentoipertestuale"/>
@@ -1516,6 +1527,7 @@
                 <w:kern w:val="2"/>
                 <w:sz w:val="24"/>
                 <w:szCs w:val="24"/>
+                <w:lang w:val="it-IT" w:eastAsia="it-IT"/>
                 <w14:ligatures w14:val="standardContextual"/>
               </w:rPr>
               <w:tab/>
@@ -1548,7 +1560,7 @@
                 <w:noProof/>
                 <w:webHidden/>
               </w:rPr>
-              <w:instrText xml:space="preserve"> PAGEREF _Toc199461488 \h </w:instrText>
+              <w:instrText xml:space="preserve"> PAGEREF _Toc199510850 \h </w:instrText>
             </w:r>
             <w:r>
               <w:rPr>
@@ -1591,10 +1603,11 @@
               <w:kern w:val="2"/>
               <w:sz w:val="24"/>
               <w:szCs w:val="24"/>
+              <w:lang w:val="it-IT" w:eastAsia="it-IT"/>
               <w14:ligatures w14:val="standardContextual"/>
             </w:rPr>
           </w:pPr>
-          <w:hyperlink w:anchor="_Toc199461489" w:history="1">
+          <w:hyperlink w:anchor="_Toc199510851" w:history="1">
             <w:r>
               <w:rPr>
                 <w:rStyle w:val="Collegamentoipertestuale"/>
@@ -1610,6 +1623,7 @@
                 <w:kern w:val="2"/>
                 <w:sz w:val="24"/>
                 <w:szCs w:val="24"/>
+                <w:lang w:val="it-IT" w:eastAsia="it-IT"/>
                 <w14:ligatures w14:val="standardContextual"/>
               </w:rPr>
               <w:tab/>
@@ -1642,7 +1656,7 @@
                 <w:noProof/>
                 <w:webHidden/>
               </w:rPr>
-              <w:instrText xml:space="preserve"> PAGEREF _Toc199461489 \h </w:instrText>
+              <w:instrText xml:space="preserve"> PAGEREF _Toc199510851 \h </w:instrText>
             </w:r>
             <w:r>
               <w:rPr>
@@ -1685,10 +1699,11 @@
               <w:kern w:val="2"/>
               <w:sz w:val="24"/>
               <w:szCs w:val="24"/>
+              <w:lang w:val="it-IT" w:eastAsia="it-IT"/>
               <w14:ligatures w14:val="standardContextual"/>
             </w:rPr>
           </w:pPr>
-          <w:hyperlink w:anchor="_Toc199461490" w:history="1">
+          <w:hyperlink w:anchor="_Toc199510852" w:history="1">
             <w:r>
               <w:rPr>
                 <w:rStyle w:val="Collegamentoipertestuale"/>
@@ -1704,6 +1719,7 @@
                 <w:kern w:val="2"/>
                 <w:sz w:val="24"/>
                 <w:szCs w:val="24"/>
+                <w:lang w:val="it-IT" w:eastAsia="it-IT"/>
                 <w14:ligatures w14:val="standardContextual"/>
               </w:rPr>
               <w:tab/>
@@ -1736,7 +1752,7 @@
                 <w:noProof/>
                 <w:webHidden/>
               </w:rPr>
-              <w:instrText xml:space="preserve"> PAGEREF _Toc199461490 \h </w:instrText>
+              <w:instrText xml:space="preserve"> PAGEREF _Toc199510852 \h </w:instrText>
             </w:r>
             <w:r>
               <w:rPr>
@@ -1779,10 +1795,11 @@
               <w:kern w:val="2"/>
               <w:sz w:val="24"/>
               <w:szCs w:val="24"/>
+              <w:lang w:val="it-IT" w:eastAsia="it-IT"/>
               <w14:ligatures w14:val="standardContextual"/>
             </w:rPr>
           </w:pPr>
-          <w:hyperlink w:anchor="_Toc199461491" w:history="1">
+          <w:hyperlink w:anchor="_Toc199510853" w:history="1">
             <w:r>
               <w:rPr>
                 <w:rStyle w:val="Collegamentoipertestuale"/>
@@ -1798,6 +1815,7 @@
                 <w:kern w:val="2"/>
                 <w:sz w:val="24"/>
                 <w:szCs w:val="24"/>
+                <w:lang w:val="it-IT" w:eastAsia="it-IT"/>
                 <w14:ligatures w14:val="standardContextual"/>
               </w:rPr>
               <w:tab/>
@@ -1830,7 +1848,7 @@
                 <w:noProof/>
                 <w:webHidden/>
               </w:rPr>
-              <w:instrText xml:space="preserve"> PAGEREF _Toc199461491 \h </w:instrText>
+              <w:instrText xml:space="preserve"> PAGEREF _Toc199510853 \h </w:instrText>
             </w:r>
             <w:r>
               <w:rPr>
@@ -1873,10 +1891,11 @@
               <w:kern w:val="2"/>
               <w:sz w:val="24"/>
               <w:szCs w:val="24"/>
+              <w:lang w:val="it-IT" w:eastAsia="it-IT"/>
               <w14:ligatures w14:val="standardContextual"/>
             </w:rPr>
           </w:pPr>
-          <w:hyperlink w:anchor="_Toc199461492" w:history="1">
+          <w:hyperlink w:anchor="_Toc199510854" w:history="1">
             <w:r>
               <w:rPr>
                 <w:rStyle w:val="Collegamentoipertestuale"/>
@@ -1892,6 +1911,7 @@
                 <w:kern w:val="2"/>
                 <w:sz w:val="24"/>
                 <w:szCs w:val="24"/>
+                <w:lang w:val="it-IT" w:eastAsia="it-IT"/>
                 <w14:ligatures w14:val="standardContextual"/>
               </w:rPr>
               <w:tab/>
@@ -1924,7 +1944,7 @@
                 <w:noProof/>
                 <w:webHidden/>
               </w:rPr>
-              <w:instrText xml:space="preserve"> PAGEREF _Toc199461492 \h </w:instrText>
+              <w:instrText xml:space="preserve"> PAGEREF _Toc199510854 \h </w:instrText>
             </w:r>
             <w:r>
               <w:rPr>
@@ -1967,10 +1987,11 @@
               <w:kern w:val="2"/>
               <w:sz w:val="24"/>
               <w:szCs w:val="24"/>
+              <w:lang w:val="it-IT" w:eastAsia="it-IT"/>
               <w14:ligatures w14:val="standardContextual"/>
             </w:rPr>
           </w:pPr>
-          <w:hyperlink w:anchor="_Toc199461493" w:history="1">
+          <w:hyperlink w:anchor="_Toc199510855" w:history="1">
             <w:r>
               <w:rPr>
                 <w:rStyle w:val="Collegamentoipertestuale"/>
@@ -1985,6 +2006,7 @@
                 <w:kern w:val="2"/>
                 <w:sz w:val="24"/>
                 <w:szCs w:val="24"/>
+                <w:lang w:val="it-IT" w:eastAsia="it-IT"/>
                 <w14:ligatures w14:val="standardContextual"/>
               </w:rPr>
               <w:tab/>
@@ -2016,7 +2038,7 @@
                 <w:noProof/>
                 <w:webHidden/>
               </w:rPr>
-              <w:instrText xml:space="preserve"> PAGEREF _Toc199461493 \h </w:instrText>
+              <w:instrText xml:space="preserve"> PAGEREF _Toc199510855 \h </w:instrText>
             </w:r>
             <w:r>
               <w:rPr>
@@ -2055,10 +2077,11 @@
               <w:kern w:val="2"/>
               <w:sz w:val="24"/>
               <w:szCs w:val="24"/>
+              <w:lang w:val="it-IT" w:eastAsia="it-IT"/>
               <w14:ligatures w14:val="standardContextual"/>
             </w:rPr>
           </w:pPr>
-          <w:hyperlink w:anchor="_Toc199461494" w:history="1">
+          <w:hyperlink w:anchor="_Toc199510856" w:history="1">
             <w:r>
               <w:rPr>
                 <w:rStyle w:val="Collegamentoipertestuale"/>
@@ -2074,6 +2097,7 @@
                 <w:kern w:val="2"/>
                 <w:sz w:val="24"/>
                 <w:szCs w:val="24"/>
+                <w:lang w:val="it-IT" w:eastAsia="it-IT"/>
                 <w14:ligatures w14:val="standardContextual"/>
               </w:rPr>
               <w:tab/>
@@ -2106,7 +2130,7 @@
                 <w:noProof/>
                 <w:webHidden/>
               </w:rPr>
-              <w:instrText xml:space="preserve"> PAGEREF _Toc199461494 \h </w:instrText>
+              <w:instrText xml:space="preserve"> PAGEREF _Toc199510856 \h </w:instrText>
             </w:r>
             <w:r>
               <w:rPr>
@@ -2145,10 +2169,11 @@
               <w:kern w:val="2"/>
               <w:sz w:val="24"/>
               <w:szCs w:val="24"/>
+              <w:lang w:val="it-IT" w:eastAsia="it-IT"/>
               <w14:ligatures w14:val="standardContextual"/>
             </w:rPr>
           </w:pPr>
-          <w:hyperlink w:anchor="_Toc199461495" w:history="1">
+          <w:hyperlink w:anchor="_Toc199510857" w:history="1">
             <w:r>
               <w:rPr>
                 <w:rStyle w:val="Collegamentoipertestuale"/>
@@ -2164,6 +2189,7 @@
                 <w:kern w:val="2"/>
                 <w:sz w:val="24"/>
                 <w:szCs w:val="24"/>
+                <w:lang w:val="it-IT" w:eastAsia="it-IT"/>
                 <w14:ligatures w14:val="standardContextual"/>
               </w:rPr>
               <w:tab/>
@@ -2196,7 +2222,7 @@
                 <w:noProof/>
                 <w:webHidden/>
               </w:rPr>
-              <w:instrText xml:space="preserve"> PAGEREF _Toc199461495 \h </w:instrText>
+              <w:instrText xml:space="preserve"> PAGEREF _Toc199510857 \h </w:instrText>
             </w:r>
             <w:r>
               <w:rPr>
@@ -2239,10 +2265,11 @@
               <w:kern w:val="2"/>
               <w:sz w:val="24"/>
               <w:szCs w:val="24"/>
+              <w:lang w:val="it-IT" w:eastAsia="it-IT"/>
               <w14:ligatures w14:val="standardContextual"/>
             </w:rPr>
           </w:pPr>
-          <w:hyperlink w:anchor="_Toc199461496" w:history="1">
+          <w:hyperlink w:anchor="_Toc199510858" w:history="1">
             <w:r>
               <w:rPr>
                 <w:rStyle w:val="Collegamentoipertestuale"/>
@@ -2258,6 +2285,7 @@
                 <w:kern w:val="2"/>
                 <w:sz w:val="24"/>
                 <w:szCs w:val="24"/>
+                <w:lang w:val="it-IT" w:eastAsia="it-IT"/>
                 <w14:ligatures w14:val="standardContextual"/>
               </w:rPr>
               <w:tab/>
@@ -2290,7 +2318,7 @@
                 <w:noProof/>
                 <w:webHidden/>
               </w:rPr>
-              <w:instrText xml:space="preserve"> PAGEREF _Toc199461496 \h </w:instrText>
+              <w:instrText xml:space="preserve"> PAGEREF _Toc199510858 \h </w:instrText>
             </w:r>
             <w:r>
               <w:rPr>
@@ -2333,10 +2361,11 @@
               <w:kern w:val="2"/>
               <w:sz w:val="24"/>
               <w:szCs w:val="24"/>
+              <w:lang w:val="it-IT" w:eastAsia="it-IT"/>
               <w14:ligatures w14:val="standardContextual"/>
             </w:rPr>
           </w:pPr>
-          <w:hyperlink w:anchor="_Toc199461497" w:history="1">
+          <w:hyperlink w:anchor="_Toc199510859" w:history="1">
             <w:r>
               <w:rPr>
                 <w:rStyle w:val="Collegamentoipertestuale"/>
@@ -2352,6 +2381,7 @@
                 <w:kern w:val="2"/>
                 <w:sz w:val="24"/>
                 <w:szCs w:val="24"/>
+                <w:lang w:val="it-IT" w:eastAsia="it-IT"/>
                 <w14:ligatures w14:val="standardContextual"/>
               </w:rPr>
               <w:tab/>
@@ -2384,7 +2414,7 @@
                 <w:noProof/>
                 <w:webHidden/>
               </w:rPr>
-              <w:instrText xml:space="preserve"> PAGEREF _Toc199461497 \h </w:instrText>
+              <w:instrText xml:space="preserve"> PAGEREF _Toc199510859 \h </w:instrText>
             </w:r>
             <w:r>
               <w:rPr>
@@ -2427,10 +2457,11 @@
               <w:kern w:val="2"/>
               <w:sz w:val="24"/>
               <w:szCs w:val="24"/>
+              <w:lang w:val="it-IT" w:eastAsia="it-IT"/>
               <w14:ligatures w14:val="standardContextual"/>
             </w:rPr>
           </w:pPr>
-          <w:hyperlink w:anchor="_Toc199461498" w:history="1">
+          <w:hyperlink w:anchor="_Toc199510860" w:history="1">
             <w:r>
               <w:rPr>
                 <w:rStyle w:val="Collegamentoipertestuale"/>
@@ -2446,6 +2477,7 @@
                 <w:kern w:val="2"/>
                 <w:sz w:val="24"/>
                 <w:szCs w:val="24"/>
+                <w:lang w:val="it-IT" w:eastAsia="it-IT"/>
                 <w14:ligatures w14:val="standardContextual"/>
               </w:rPr>
               <w:tab/>
@@ -2478,7 +2510,7 @@
                 <w:noProof/>
                 <w:webHidden/>
               </w:rPr>
-              <w:instrText xml:space="preserve"> PAGEREF _Toc199461498 \h </w:instrText>
+              <w:instrText xml:space="preserve"> PAGEREF _Toc199510860 \h </w:instrText>
             </w:r>
             <w:r>
               <w:rPr>
@@ -2521,10 +2553,11 @@
               <w:kern w:val="2"/>
               <w:sz w:val="24"/>
               <w:szCs w:val="24"/>
+              <w:lang w:val="it-IT" w:eastAsia="it-IT"/>
               <w14:ligatures w14:val="standardContextual"/>
             </w:rPr>
           </w:pPr>
-          <w:hyperlink w:anchor="_Toc199461499" w:history="1">
+          <w:hyperlink w:anchor="_Toc199510861" w:history="1">
             <w:r>
               <w:rPr>
                 <w:rStyle w:val="Collegamentoipertestuale"/>
@@ -2539,6 +2572,7 @@
                 <w:kern w:val="2"/>
                 <w:sz w:val="24"/>
                 <w:szCs w:val="24"/>
+                <w:lang w:val="it-IT" w:eastAsia="it-IT"/>
                 <w14:ligatures w14:val="standardContextual"/>
               </w:rPr>
               <w:tab/>
@@ -2570,7 +2604,7 @@
                 <w:noProof/>
                 <w:webHidden/>
               </w:rPr>
-              <w:instrText xml:space="preserve"> PAGEREF _Toc199461499 \h </w:instrText>
+              <w:instrText xml:space="preserve"> PAGEREF _Toc199510861 \h </w:instrText>
             </w:r>
             <w:r>
               <w:rPr>
@@ -2613,10 +2647,11 @@
               <w:kern w:val="2"/>
               <w:sz w:val="24"/>
               <w:szCs w:val="24"/>
+              <w:lang w:val="it-IT" w:eastAsia="it-IT"/>
               <w14:ligatures w14:val="standardContextual"/>
             </w:rPr>
           </w:pPr>
-          <w:hyperlink w:anchor="_Toc199461500" w:history="1">
+          <w:hyperlink w:anchor="_Toc199510862" w:history="1">
             <w:r>
               <w:rPr>
                 <w:rStyle w:val="Collegamentoipertestuale"/>
@@ -2631,6 +2666,7 @@
                 <w:kern w:val="2"/>
                 <w:sz w:val="24"/>
                 <w:szCs w:val="24"/>
+                <w:lang w:val="it-IT" w:eastAsia="it-IT"/>
                 <w14:ligatures w14:val="standardContextual"/>
               </w:rPr>
               <w:tab/>
@@ -2662,7 +2698,7 @@
                 <w:noProof/>
                 <w:webHidden/>
               </w:rPr>
-              <w:instrText xml:space="preserve"> PAGEREF _Toc199461500 \h </w:instrText>
+              <w:instrText xml:space="preserve"> PAGEREF _Toc199510862 \h </w:instrText>
             </w:r>
             <w:r>
               <w:rPr>
@@ -2705,10 +2741,11 @@
               <w:kern w:val="2"/>
               <w:sz w:val="24"/>
               <w:szCs w:val="24"/>
+              <w:lang w:val="it-IT" w:eastAsia="it-IT"/>
               <w14:ligatures w14:val="standardContextual"/>
             </w:rPr>
           </w:pPr>
-          <w:hyperlink w:anchor="_Toc199461501" w:history="1">
+          <w:hyperlink w:anchor="_Toc199510863" w:history="1">
             <w:r>
               <w:rPr>
                 <w:rStyle w:val="Collegamentoipertestuale"/>
@@ -2722,6 +2759,7 @@
                 <w:kern w:val="2"/>
                 <w:sz w:val="24"/>
                 <w:szCs w:val="24"/>
+                <w:lang w:val="it-IT" w:eastAsia="it-IT"/>
                 <w14:ligatures w14:val="standardContextual"/>
               </w:rPr>
               <w:tab/>
@@ -2752,7 +2790,7 @@
                 <w:noProof/>
                 <w:webHidden/>
               </w:rPr>
-              <w:instrText xml:space="preserve"> PAGEREF _Toc199461501 \h </w:instrText>
+              <w:instrText xml:space="preserve"> PAGEREF _Toc199510863 \h </w:instrText>
             </w:r>
             <w:r>
               <w:rPr>
@@ -2795,10 +2833,11 @@
               <w:kern w:val="2"/>
               <w:sz w:val="24"/>
               <w:szCs w:val="24"/>
+              <w:lang w:val="it-IT" w:eastAsia="it-IT"/>
               <w14:ligatures w14:val="standardContextual"/>
             </w:rPr>
           </w:pPr>
-          <w:hyperlink w:anchor="_Toc199461502" w:history="1">
+          <w:hyperlink w:anchor="_Toc199510864" w:history="1">
             <w:r>
               <w:rPr>
                 <w:rStyle w:val="Collegamentoipertestuale"/>
@@ -2812,6 +2851,7 @@
                 <w:kern w:val="2"/>
                 <w:sz w:val="24"/>
                 <w:szCs w:val="24"/>
+                <w:lang w:val="it-IT" w:eastAsia="it-IT"/>
                 <w14:ligatures w14:val="standardContextual"/>
               </w:rPr>
               <w:tab/>
@@ -2842,7 +2882,7 @@
                 <w:noProof/>
                 <w:webHidden/>
               </w:rPr>
-              <w:instrText xml:space="preserve"> PAGEREF _Toc199461502 \h </w:instrText>
+              <w:instrText xml:space="preserve"> PAGEREF _Toc199510864 \h </w:instrText>
             </w:r>
             <w:r>
               <w:rPr>
@@ -2881,10 +2921,11 @@
               <w:kern w:val="2"/>
               <w:sz w:val="24"/>
               <w:szCs w:val="24"/>
+              <w:lang w:val="it-IT" w:eastAsia="it-IT"/>
               <w14:ligatures w14:val="standardContextual"/>
             </w:rPr>
           </w:pPr>
-          <w:hyperlink w:anchor="_Toc199461503" w:history="1">
+          <w:hyperlink w:anchor="_Toc199510865" w:history="1">
             <w:r>
               <w:rPr>
                 <w:rStyle w:val="Collegamentoipertestuale"/>
@@ -2900,6 +2941,7 @@
                 <w:kern w:val="2"/>
                 <w:sz w:val="24"/>
                 <w:szCs w:val="24"/>
+                <w:lang w:val="it-IT" w:eastAsia="it-IT"/>
                 <w14:ligatures w14:val="standardContextual"/>
               </w:rPr>
               <w:tab/>
@@ -2932,7 +2974,7 @@
                 <w:noProof/>
                 <w:webHidden/>
               </w:rPr>
-              <w:instrText xml:space="preserve"> PAGEREF _Toc199461503 \h </w:instrText>
+              <w:instrText xml:space="preserve"> PAGEREF _Toc199510865 \h </w:instrText>
             </w:r>
             <w:r>
               <w:rPr>
@@ -3035,7 +3077,7 @@
           <w:lang w:val="it-IT"/>
         </w:rPr>
       </w:pPr>
-      <w:bookmarkStart w:id="0" w:name="_Toc199461483"/>
+      <w:bookmarkStart w:id="0" w:name="_Toc199510845"/>
       <w:r>
         <w:rPr>
           <w:rStyle w:val="Enfasigrassetto"/>
@@ -3175,7 +3217,7 @@
           <w:lang w:val="it-IT"/>
         </w:rPr>
       </w:pPr>
-      <w:bookmarkStart w:id="1" w:name="_Toc199461484"/>
+      <w:bookmarkStart w:id="1" w:name="_Toc199510846"/>
       <w:r>
         <w:rPr>
           <w:rFonts w:ascii="Arial" w:hAnsi="Arial" w:cs="Arial"/>
@@ -3258,7 +3300,7 @@
           <w:lang w:val="it-IT"/>
         </w:rPr>
       </w:pPr>
-      <w:bookmarkStart w:id="2" w:name="_Toc199461485"/>
+      <w:bookmarkStart w:id="2" w:name="_Toc199510847"/>
       <w:r>
         <w:rPr>
           <w:rFonts w:ascii="Arial" w:hAnsi="Arial" w:cs="Arial"/>
@@ -3555,7 +3597,7 @@
           <w:lang w:val="it-IT"/>
         </w:rPr>
       </w:pPr>
-      <w:bookmarkStart w:id="3" w:name="_Toc199461486"/>
+      <w:bookmarkStart w:id="3" w:name="_Toc199510848"/>
       <w:r>
         <w:rPr>
           <w:rFonts w:ascii="Arial" w:hAnsi="Arial" w:cs="Arial"/>
@@ -3919,7 +3961,7 @@
           <w:lang w:val="it-IT"/>
         </w:rPr>
       </w:pPr>
-      <w:bookmarkStart w:id="4" w:name="_Toc199461487"/>
+      <w:bookmarkStart w:id="4" w:name="_Toc199510849"/>
       <w:r>
         <w:rPr>
           <w:rFonts w:ascii="Arial" w:hAnsi="Arial" w:cs="Arial"/>
@@ -3981,7 +4023,7 @@
           <w:lang w:val="it-IT"/>
         </w:rPr>
       </w:pPr>
-      <w:bookmarkStart w:id="5" w:name="_Toc199461488"/>
+      <w:bookmarkStart w:id="5" w:name="_Toc199510850"/>
       <w:r>
         <w:rPr>
           <w:rFonts w:ascii="Arial" w:hAnsi="Arial" w:cs="Arial"/>
@@ -4499,7 +4541,7 @@
           <w:lang w:val="it-IT"/>
         </w:rPr>
       </w:pPr>
-      <w:bookmarkStart w:id="6" w:name="_Toc199461489"/>
+      <w:bookmarkStart w:id="6" w:name="_Toc199510851"/>
       <w:r>
         <w:rPr>
           <w:rFonts w:ascii="Arial" w:hAnsi="Arial" w:cs="Arial"/>
@@ -4592,7 +4634,7 @@
           <w:lang w:val="it-IT"/>
         </w:rPr>
       </w:pPr>
-      <w:bookmarkStart w:id="7" w:name="_Toc199461490"/>
+      <w:bookmarkStart w:id="7" w:name="_Toc199510852"/>
       <w:r>
         <w:rPr>
           <w:rFonts w:ascii="Arial" w:hAnsi="Arial" w:cs="Arial"/>
@@ -4791,7 +4833,7 @@
           <w:lang w:val="it-IT"/>
         </w:rPr>
       </w:pPr>
-      <w:bookmarkStart w:id="8" w:name="_Toc199461491"/>
+      <w:bookmarkStart w:id="8" w:name="_Toc199510853"/>
       <w:r>
         <w:rPr>
           <w:rFonts w:ascii="Arial" w:hAnsi="Arial" w:cs="Arial"/>
@@ -5063,7 +5105,7 @@
           <w:lang w:val="it-IT"/>
         </w:rPr>
       </w:pPr>
-      <w:bookmarkStart w:id="9" w:name="_Toc199461492"/>
+      <w:bookmarkStart w:id="9" w:name="_Toc199510854"/>
       <w:r>
         <w:rPr>
           <w:rFonts w:ascii="Arial" w:hAnsi="Arial" w:cs="Arial"/>
@@ -5308,7 +5350,7 @@
           <w:lang w:val="it-IT"/>
         </w:rPr>
       </w:pPr>
-      <w:bookmarkStart w:id="10" w:name="_Toc199461493"/>
+      <w:bookmarkStart w:id="10" w:name="_Toc199510855"/>
       <w:r>
         <w:rPr>
           <w:lang w:val="it-IT"/>
@@ -5424,7 +5466,7 @@
           <w:lang w:val="it-IT"/>
         </w:rPr>
       </w:pPr>
-      <w:bookmarkStart w:id="11" w:name="_Toc199461494"/>
+      <w:bookmarkStart w:id="11" w:name="_Toc199510856"/>
       <w:r>
         <w:rPr>
           <w:rFonts w:ascii="Arial" w:hAnsi="Arial" w:cs="Arial"/>
@@ -5475,7 +5517,7 @@
           <w:lang w:val="it-IT"/>
         </w:rPr>
       </w:pPr>
-      <w:bookmarkStart w:id="12" w:name="_Toc199461495"/>
+      <w:bookmarkStart w:id="12" w:name="_Toc199510857"/>
       <w:r>
         <w:rPr>
           <w:rFonts w:ascii="Arial" w:hAnsi="Arial" w:cs="Arial"/>
@@ -5505,7 +5547,7 @@
           <w:lang w:val="it-IT"/>
         </w:rPr>
       </w:pPr>
-      <w:bookmarkStart w:id="13" w:name="_Toc199461496"/>
+      <w:bookmarkStart w:id="13" w:name="_Toc199510858"/>
       <w:r>
         <w:rPr>
           <w:rFonts w:ascii="Arial" w:hAnsi="Arial" w:cs="Arial"/>
@@ -7535,7 +7577,7 @@
           <w:lang w:val="it-IT"/>
         </w:rPr>
       </w:pPr>
-      <w:bookmarkStart w:id="14" w:name="_Toc199461497"/>
+      <w:bookmarkStart w:id="14" w:name="_Toc199510859"/>
       <w:r>
         <w:rPr>
           <w:rFonts w:ascii="Arial" w:hAnsi="Arial" w:cs="Arial"/>
@@ -8119,7 +8161,7 @@
           <w:lang w:val="it-IT"/>
         </w:rPr>
       </w:pPr>
-      <w:bookmarkStart w:id="15" w:name="_Toc199461498"/>
+      <w:bookmarkStart w:id="15" w:name="_Toc199510860"/>
       <w:r>
         <w:rPr>
           <w:rFonts w:ascii="Arial" w:hAnsi="Arial" w:cs="Arial"/>
@@ -12210,7 +12252,7 @@
           <w:lang w:val="it-IT"/>
         </w:rPr>
       </w:pPr>
-      <w:bookmarkStart w:id="16" w:name="_Toc199461499"/>
+      <w:bookmarkStart w:id="16" w:name="_Toc199510861"/>
       <w:r>
         <w:rPr>
           <w:lang w:val="it-IT"/>
@@ -14516,7 +14558,7 @@
           <w:lang w:val="it-IT"/>
         </w:rPr>
       </w:pPr>
-      <w:bookmarkStart w:id="17" w:name="_Toc199461500"/>
+      <w:bookmarkStart w:id="17" w:name="_Toc199510862"/>
       <w:r>
         <w:rPr>
           <w:lang w:val="it-IT"/>
@@ -17267,7 +17309,7 @@
           <w:numId w:val="7"/>
         </w:numPr>
       </w:pPr>
-      <w:bookmarkStart w:id="18" w:name="_Toc199461501"/>
+      <w:bookmarkStart w:id="18" w:name="_Toc199510863"/>
       <w:r>
         <w:t>Modulo Utils</w:t>
       </w:r>
@@ -17679,7 +17721,7 @@
           <w:numId w:val="7"/>
         </w:numPr>
       </w:pPr>
-      <w:bookmarkStart w:id="19" w:name="_Toc199461502"/>
+      <w:bookmarkStart w:id="19" w:name="_Toc199510864"/>
       <w:r>
         <w:t xml:space="preserve">Modulo </w:t>
       </w:r>
@@ -17697,6 +17739,7 @@
         <w:rPr>
           <w:sz w:val="24"/>
           <w:szCs w:val="24"/>
+          <w:lang w:val="it-IT"/>
         </w:rPr>
       </w:pPr>
       <w:r>
@@ -17768,126 +17811,40 @@
           <w:bCs/>
           <w:sz w:val="24"/>
           <w:szCs w:val="24"/>
-        </w:rPr>
-        <w:t xml:space="preserve">Tipi </w:t>
+          <w:lang w:val="it-IT"/>
+        </w:rPr>
+        <w:t>Tipi usati:</w:t>
       </w:r>
-      <w:proofErr w:type="spellStart"/>
       <w:r>
+        <w:rPr>
+          <w:sz w:val="24"/>
+          <w:szCs w:val="24"/>
+          <w:lang w:val="it-IT"/>
+        </w:rPr>
+        <w:t xml:space="preserve"> Item, AttivitaDiStudio, stringa, intero, float, bool</w:t>
+      </w:r>
+    </w:p>
+    <w:p>
+      <w:pPr>
+        <w:spacing w:line="360" w:lineRule="auto"/>
         <w:rPr>
           <w:b/>
           <w:bCs/>
           <w:sz w:val="24"/>
           <w:szCs w:val="24"/>
-        </w:rPr>
-        <w:t>usati</w:t>
-      </w:r>
-      <w:proofErr w:type="spellEnd"/>
+          <w:lang w:val="it-IT"/>
+        </w:rPr>
+      </w:pPr>
       <w:r>
         <w:rPr>
           <w:b/>
           <w:bCs/>
           <w:sz w:val="24"/>
           <w:szCs w:val="24"/>
-        </w:rPr>
-        <w:t>:</w:t>
+          <w:lang w:val="it-IT"/>
+        </w:rPr>
+        <w:t>Funzioni di ItemAttivitaDiStudio</w:t>
       </w:r>
-      <w:r>
-        <w:rPr>
-          <w:sz w:val="24"/>
-          <w:szCs w:val="24"/>
-        </w:rPr>
-        <w:t xml:space="preserve"> Item, </w:t>
-      </w:r>
-      <w:proofErr w:type="spellStart"/>
-      <w:r>
-        <w:rPr>
-          <w:sz w:val="24"/>
-          <w:szCs w:val="24"/>
-        </w:rPr>
-        <w:t>AttivitaDiStudio</w:t>
-      </w:r>
-      <w:proofErr w:type="spellEnd"/>
-      <w:r>
-        <w:rPr>
-          <w:sz w:val="24"/>
-          <w:szCs w:val="24"/>
-        </w:rPr>
-        <w:t xml:space="preserve">, </w:t>
-      </w:r>
-      <w:proofErr w:type="spellStart"/>
-      <w:r>
-        <w:rPr>
-          <w:sz w:val="24"/>
-          <w:szCs w:val="24"/>
-        </w:rPr>
-        <w:t>stringa</w:t>
-      </w:r>
-      <w:proofErr w:type="spellEnd"/>
-      <w:r>
-        <w:rPr>
-          <w:sz w:val="24"/>
-          <w:szCs w:val="24"/>
-        </w:rPr>
-        <w:t xml:space="preserve">, </w:t>
-      </w:r>
-      <w:proofErr w:type="spellStart"/>
-      <w:r>
-        <w:rPr>
-          <w:sz w:val="24"/>
-          <w:szCs w:val="24"/>
-        </w:rPr>
-        <w:t>intero</w:t>
-      </w:r>
-      <w:proofErr w:type="spellEnd"/>
-      <w:r>
-        <w:rPr>
-          <w:sz w:val="24"/>
-          <w:szCs w:val="24"/>
-        </w:rPr>
-        <w:t>, float, bool</w:t>
-      </w:r>
-    </w:p>
-    <w:p>
-      <w:pPr>
-        <w:spacing w:line="360" w:lineRule="auto"/>
-        <w:rPr>
-          <w:b/>
-          <w:bCs/>
-          <w:sz w:val="24"/>
-          <w:szCs w:val="24"/>
-        </w:rPr>
-      </w:pPr>
-      <w:proofErr w:type="spellStart"/>
-      <w:r>
-        <w:rPr>
-          <w:b/>
-          <w:bCs/>
-          <w:sz w:val="24"/>
-          <w:szCs w:val="24"/>
-        </w:rPr>
-        <w:t>Funzioni</w:t>
-      </w:r>
-      <w:proofErr w:type="spellEnd"/>
-      <w:r>
-        <w:rPr>
-          <w:b/>
-          <w:bCs/>
-          <w:sz w:val="24"/>
-          <w:szCs w:val="24"/>
-        </w:rPr>
-        <w:t xml:space="preserve"> di </w:t>
-      </w:r>
-      <w:proofErr w:type="spellStart"/>
-      <w:r>
-        <w:rPr>
-          <w:b/>
-          <w:bCs/>
-          <w:sz w:val="24"/>
-          <w:szCs w:val="24"/>
-        </w:rPr>
-        <w:t>ItemAttivitaDiStudio</w:t>
-      </w:r>
-      <w:proofErr w:type="spellEnd"/>
     </w:p>
     <w:tbl>
       <w:tblPr>
@@ -20903,7 +20860,7 @@
           <w:lang w:val="it-IT"/>
         </w:rPr>
       </w:pPr>
-      <w:bookmarkStart w:id="20" w:name="_Toc199461503"/>
+      <w:bookmarkStart w:id="20" w:name="_Toc199510865"/>
       <w:r>
         <w:rPr>
           <w:rFonts w:ascii="Arial" w:hAnsi="Arial" w:cs="Arial"/>
@@ -24419,6 +24376,7 @@
   <w:style w:type="character" w:default="1" w:styleId="Carpredefinitoparagrafo">
     <w:name w:val="Default Paragraph Font"/>
     <w:uiPriority w:val="1"/>
+    <w:semiHidden/>
     <w:unhideWhenUsed/>
   </w:style>
   <w:style w:type="table" w:default="1" w:styleId="Tabellanormale">

</xml_diff>